<commit_message>
some tz NIR modifications
</commit_message>
<xml_diff>
--- a/НИР/iu7_nir_3k.docx
+++ b/НИР/iu7_nir_3k.docx
@@ -180,13 +180,7 @@
               <w:rPr>
                 <w:b/>
               </w:rPr>
-              <w:t xml:space="preserve">(национальный исследовательский </w:t>
-            </w:r>
-            <w:r>
-              <w:rPr>
-                <w:b/>
-              </w:rPr>
-              <w:t>университет)»</w:t>
+              <w:t>(национальный исследовательский университет)»</w:t>
             </w:r>
           </w:p>
           <w:p>
@@ -229,13 +223,7 @@
     </w:p>
     <w:p>
       <w:r>
-        <w:t>ФАКУЛЬТЕТ «</w:t>
-      </w:r>
-      <w:r>
-        <w:t>Информатика и системы управления</w:t>
-      </w:r>
-      <w:r>
-        <w:t>»</w:t>
+        <w:t>ФАКУЛЬТЕТ «Информатика и системы управления»</w:t>
       </w:r>
     </w:p>
     <w:p/>
@@ -378,16 +366,7 @@
           <w:color w:val="000000" w:themeColor="text1"/>
           <w:sz w:val="40"/>
         </w:rPr>
-        <w:t>«Обзор методов построения объемного изображения по стереопаре</w:t>
-      </w:r>
-      <w:r>
-        <w:rPr>
-          <w:b/>
-          <w:i/>
-          <w:color w:val="000000" w:themeColor="text1"/>
-          <w:sz w:val="40"/>
-        </w:rPr>
-        <w:t>»</w:t>
+        <w:t>«Обзор методов построения объемного изображения по стереопаре»</w:t>
       </w:r>
     </w:p>
     <w:p>
@@ -451,70 +430,89 @@
       <w:r>
         <w:rPr>
           <w:color w:val="000000" w:themeColor="text1"/>
+        </w:rPr>
+        <w:t>__</w:t>
+      </w:r>
+      <w:r>
+        <w:rPr>
+          <w:color w:val="000000" w:themeColor="text1"/>
           <w:u w:val="single"/>
         </w:rPr>
-        <w:t>__ИУ7-52б</w:t>
+        <w:t>ИУ7-52б</w:t>
+      </w:r>
+      <w:r>
+        <w:rPr>
+          <w:color w:val="000000" w:themeColor="text1"/>
+        </w:rPr>
+        <w:t>__</w:t>
+      </w:r>
+      <w:r>
+        <w:rPr>
+          <w:color w:val="000000" w:themeColor="text1"/>
+        </w:rPr>
+        <w:tab/>
+      </w:r>
+      <w:r>
+        <w:rPr>
+          <w:color w:val="000000" w:themeColor="text1"/>
+        </w:rPr>
+        <w:tab/>
+      </w:r>
+      <w:r>
+        <w:rPr>
+          <w:color w:val="000000" w:themeColor="text1"/>
+        </w:rPr>
+        <w:tab/>
+      </w:r>
+      <w:r>
+        <w:rPr>
+          <w:color w:val="000000" w:themeColor="text1"/>
+        </w:rPr>
+        <w:tab/>
+      </w:r>
+      <w:r>
+        <w:rPr>
+          <w:b/>
+          <w:color w:val="000000" w:themeColor="text1"/>
+        </w:rPr>
+        <w:t>________________</w:t>
+      </w:r>
+      <w:proofErr w:type="gramStart"/>
+      <w:r>
+        <w:rPr>
+          <w:b/>
+          <w:color w:val="000000" w:themeColor="text1"/>
+        </w:rPr>
+        <w:t xml:space="preserve">_  </w:t>
+      </w:r>
+      <w:r>
+        <w:rPr>
+          <w:b/>
+          <w:color w:val="000000" w:themeColor="text1"/>
+        </w:rPr>
+        <w:t>_</w:t>
+      </w:r>
+      <w:proofErr w:type="gramEnd"/>
+      <w:r>
+        <w:rPr>
+          <w:b/>
+          <w:color w:val="000000" w:themeColor="text1"/>
+        </w:rPr>
+        <w:t>___</w:t>
       </w:r>
       <w:r>
         <w:rPr>
           <w:color w:val="000000" w:themeColor="text1"/>
           <w:u w:val="single"/>
         </w:rPr>
-        <w:t>__</w:t>
-      </w:r>
-      <w:r>
-        <w:rPr>
-          <w:color w:val="000000" w:themeColor="text1"/>
-        </w:rPr>
-        <w:tab/>
-      </w:r>
-      <w:r>
-        <w:rPr>
-          <w:color w:val="000000" w:themeColor="text1"/>
-        </w:rPr>
-        <w:tab/>
-      </w:r>
-      <w:r>
-        <w:rPr>
-          <w:color w:val="000000" w:themeColor="text1"/>
-        </w:rPr>
-        <w:tab/>
-      </w:r>
-      <w:r>
-        <w:rPr>
-          <w:color w:val="000000" w:themeColor="text1"/>
-        </w:rPr>
-        <w:tab/>
-      </w:r>
-      <w:r>
-        <w:rPr>
-          <w:b/>
-          <w:color w:val="000000" w:themeColor="text1"/>
-        </w:rPr>
-        <w:t>_________</w:t>
-      </w:r>
-      <w:r>
-        <w:rPr>
-          <w:b/>
-          <w:color w:val="000000" w:themeColor="text1"/>
-        </w:rPr>
-        <w:t>_______</w:t>
-      </w:r>
-      <w:proofErr w:type="gramStart"/>
-      <w:r>
-        <w:rPr>
-          <w:b/>
-          <w:color w:val="000000" w:themeColor="text1"/>
-        </w:rPr>
-        <w:t>_  _</w:t>
-      </w:r>
-      <w:proofErr w:type="gramEnd"/>
-      <w:r>
-        <w:rPr>
-          <w:b/>
-          <w:color w:val="000000" w:themeColor="text1"/>
-        </w:rPr>
-        <w:t>__</w:t>
+        <w:t>А. С. Пронин</w:t>
+      </w:r>
+      <w:r>
+        <w:rPr>
+          <w:b/>
+          <w:color w:val="000000" w:themeColor="text1"/>
+        </w:rPr>
+        <w:t>____</w:t>
       </w:r>
       <w:r>
         <w:rPr>
@@ -522,36 +520,7 @@
           <w:color w:val="000000" w:themeColor="text1"/>
           <w:u w:val="single"/>
         </w:rPr>
-        <w:t>_</w:t>
-      </w:r>
-      <w:r>
-        <w:rPr>
-          <w:color w:val="000000" w:themeColor="text1"/>
-          <w:u w:val="single"/>
-        </w:rPr>
-        <w:t>А</w:t>
-      </w:r>
-      <w:r>
-        <w:rPr>
-          <w:color w:val="000000" w:themeColor="text1"/>
-          <w:u w:val="single"/>
-        </w:rPr>
-        <w:t>. С</w:t>
-      </w:r>
-      <w:r>
-        <w:rPr>
-          <w:color w:val="000000" w:themeColor="text1"/>
-          <w:u w:val="single"/>
-        </w:rPr>
-        <w:t>. Пронин</w:t>
-      </w:r>
-      <w:r>
-        <w:rPr>
-          <w:b/>
-          <w:color w:val="000000" w:themeColor="text1"/>
-          <w:u w:val="single"/>
-        </w:rPr>
-        <w:t xml:space="preserve">____ </w:t>
+        <w:t xml:space="preserve"> </w:t>
       </w:r>
     </w:p>
     <w:p>
@@ -721,75 +690,44 @@
           <w:b/>
           <w:color w:val="000000" w:themeColor="text1"/>
         </w:rPr>
+        <w:t>________________</w:t>
+      </w:r>
+      <w:proofErr w:type="gramStart"/>
+      <w:r>
+        <w:rPr>
+          <w:b/>
+          <w:color w:val="000000" w:themeColor="text1"/>
+        </w:rPr>
+        <w:t xml:space="preserve">_  </w:t>
+      </w:r>
+      <w:r>
+        <w:rPr>
+          <w:b/>
+          <w:color w:val="000000" w:themeColor="text1"/>
+        </w:rPr>
+        <w:t>_</w:t>
+      </w:r>
+      <w:proofErr w:type="gramEnd"/>
+      <w:r>
+        <w:rPr>
+          <w:b/>
+          <w:color w:val="000000" w:themeColor="text1"/>
+        </w:rPr>
         <w:t>___</w:t>
       </w:r>
       <w:r>
         <w:rPr>
-          <w:b/>
-          <w:color w:val="000000" w:themeColor="text1"/>
-        </w:rPr>
-        <w:t>_____________</w:t>
-      </w:r>
-      <w:proofErr w:type="gramStart"/>
-      <w:r>
-        <w:rPr>
-          <w:b/>
-          <w:color w:val="000000" w:themeColor="text1"/>
-        </w:rPr>
-        <w:t xml:space="preserve">_  </w:t>
-      </w:r>
-      <w:r>
-        <w:rPr>
-          <w:b/>
           <w:color w:val="000000" w:themeColor="text1"/>
           <w:u w:val="single"/>
         </w:rPr>
-        <w:t>_</w:t>
-      </w:r>
-      <w:proofErr w:type="gramEnd"/>
-      <w:r>
-        <w:rPr>
-          <w:b/>
-          <w:color w:val="000000" w:themeColor="text1"/>
-          <w:u w:val="single"/>
-        </w:rPr>
-        <w:t>___</w:t>
-      </w:r>
-      <w:r>
-        <w:rPr>
-          <w:color w:val="000000" w:themeColor="text1"/>
-          <w:u w:val="single"/>
-        </w:rPr>
-        <w:t>М</w:t>
-      </w:r>
-      <w:r>
-        <w:rPr>
-          <w:color w:val="000000" w:themeColor="text1"/>
-          <w:u w:val="single"/>
-        </w:rPr>
-        <w:t>. В</w:t>
-      </w:r>
-      <w:r>
-        <w:rPr>
-          <w:color w:val="000000" w:themeColor="text1"/>
-          <w:u w:val="single"/>
-        </w:rPr>
-        <w:t>. Филиппов</w:t>
-      </w:r>
-      <w:r>
-        <w:rPr>
-          <w:b/>
-          <w:color w:val="000000" w:themeColor="text1"/>
-          <w:u w:val="single"/>
-        </w:rPr>
-        <w:t>__</w:t>
-      </w:r>
-      <w:r>
-        <w:rPr>
-          <w:b/>
-          <w:color w:val="000000" w:themeColor="text1"/>
-        </w:rPr>
-        <w:t xml:space="preserve"> </w:t>
+        <w:t>М. В. Филиппов</w:t>
+      </w:r>
+      <w:r>
+        <w:rPr>
+          <w:b/>
+          <w:color w:val="000000" w:themeColor="text1"/>
+        </w:rPr>
+        <w:t xml:space="preserve">__ </w:t>
       </w:r>
     </w:p>
     <w:p>
@@ -806,37 +744,23 @@
           <w:sz w:val="18"/>
           <w:szCs w:val="18"/>
         </w:rPr>
-        <w:t>(Под</w:t>
-      </w:r>
+        <w:t xml:space="preserve">(Подпись, </w:t>
+      </w:r>
+      <w:proofErr w:type="gramStart"/>
       <w:r>
         <w:rPr>
           <w:sz w:val="18"/>
           <w:szCs w:val="18"/>
         </w:rPr>
-        <w:t xml:space="preserve">пись, </w:t>
-      </w:r>
-      <w:proofErr w:type="gramStart"/>
+        <w:t xml:space="preserve">дата)   </w:t>
+      </w:r>
+      <w:proofErr w:type="gramEnd"/>
       <w:r>
         <w:rPr>
           <w:sz w:val="18"/>
           <w:szCs w:val="18"/>
         </w:rPr>
-        <w:t xml:space="preserve">дата)   </w:t>
-      </w:r>
-      <w:proofErr w:type="gramEnd"/>
-      <w:r>
-        <w:rPr>
-          <w:sz w:val="18"/>
-          <w:szCs w:val="18"/>
-        </w:rPr>
-        <w:t xml:space="preserve">  </w:t>
-      </w:r>
-      <w:r>
-        <w:rPr>
-          <w:sz w:val="18"/>
-          <w:szCs w:val="18"/>
-        </w:rPr>
-        <w:t xml:space="preserve">                        (</w:t>
+        <w:t xml:space="preserve">                          (</w:t>
       </w:r>
       <w:proofErr w:type="spellStart"/>
       <w:r>
@@ -898,15 +822,7 @@
           <w:sz w:val="18"/>
           <w:szCs w:val="18"/>
         </w:rPr>
-        <w:t xml:space="preserve">           </w:t>
-      </w:r>
-      <w:r>
-        <w:rPr>
-          <w:color w:val="FF0000"/>
-          <w:sz w:val="18"/>
-          <w:szCs w:val="18"/>
-        </w:rPr>
-        <w:t xml:space="preserve"> </w:t>
+        <w:t xml:space="preserve">            </w:t>
       </w:r>
     </w:p>
     <w:p>
@@ -1026,13 +942,7 @@
         <w:rPr>
           <w:b/>
         </w:rPr>
-        <w:t xml:space="preserve">Министерство науки и высшего образования Российской </w:t>
-      </w:r>
-      <w:r>
-        <w:rPr>
-          <w:b/>
-        </w:rPr>
-        <w:t>Федерации</w:t>
+        <w:t>Министерство науки и высшего образования Российской Федерации</w:t>
       </w:r>
     </w:p>
     <w:p>
@@ -1126,10 +1036,7 @@
         <w:jc w:val="right"/>
       </w:pPr>
       <w:r>
-        <w:t>Заведующ</w:t>
-      </w:r>
-      <w:r>
-        <w:t>ий кафедрой ИУ-7</w:t>
+        <w:t>Заведующий кафедрой ИУ-7</w:t>
       </w:r>
     </w:p>
     <w:p>
@@ -1213,124 +1120,98 @@
       </w:pPr>
     </w:p>
     <w:p>
-      <w:pPr>
+      <w:r>
+        <w:t xml:space="preserve">по </w:t>
+      </w:r>
+      <w:proofErr w:type="gramStart"/>
+      <w:r>
+        <w:t xml:space="preserve">теме </w:t>
+      </w:r>
+      <w:r>
+        <w:t xml:space="preserve"> </w:t>
+      </w:r>
+      <w:r>
         <w:rPr>
           <w:u w:val="single"/>
         </w:rPr>
-      </w:pPr>
-      <w:r>
-        <w:t xml:space="preserve">по </w:t>
-      </w:r>
-      <w:proofErr w:type="gramStart"/>
-      <w:r>
-        <w:t xml:space="preserve">теме </w:t>
-      </w:r>
-      <w:r>
-        <w:t xml:space="preserve"> </w:t>
-      </w:r>
+        <w:t>Обзор</w:t>
+      </w:r>
+      <w:proofErr w:type="gramEnd"/>
       <w:r>
         <w:rPr>
           <w:u w:val="single"/>
         </w:rPr>
-        <w:t>Обзор</w:t>
-      </w:r>
-      <w:proofErr w:type="gramEnd"/>
-      <w:r>
-        <w:rPr>
+        <w:t xml:space="preserve"> методов построения объемного изображения по стереопаре </w:t>
+      </w:r>
+      <w:r>
+        <w:t>_______________</w:t>
+      </w:r>
+    </w:p>
+    <w:p>
+      <w:pPr>
+        <w:rPr>
+          <w:sz w:val="14"/>
+        </w:rPr>
+      </w:pPr>
+    </w:p>
+    <w:p>
+      <w:r>
+        <w:t>________________________________________________________________________________</w:t>
+      </w:r>
+    </w:p>
+    <w:p>
+      <w:pPr>
+        <w:rPr>
+          <w:sz w:val="14"/>
+        </w:rPr>
+      </w:pPr>
+    </w:p>
+    <w:p>
+      <w:r>
+        <w:t>________________________________________________________________________________</w:t>
+      </w:r>
+    </w:p>
+    <w:p>
+      <w:pPr>
+        <w:rPr>
+          <w:sz w:val="18"/>
+        </w:rPr>
+      </w:pPr>
+    </w:p>
+    <w:p>
+      <w:r>
+        <w:t>Студент группы ____</w:t>
+      </w:r>
+      <w:r>
+        <w:rPr>
+          <w:color w:val="000000" w:themeColor="text1"/>
           <w:u w:val="single"/>
         </w:rPr>
-        <w:t xml:space="preserve"> методов построения объемного изображения по стереопаре </w:t>
+        <w:t>ИУ7-52б</w:t>
+      </w:r>
+      <w:r>
+        <w:t>___</w:t>
+      </w:r>
+    </w:p>
+    <w:p>
+      <w:pPr>
+        <w:rPr>
+          <w:sz w:val="14"/>
+        </w:rPr>
+      </w:pPr>
+    </w:p>
+    <w:p>
+      <w:r>
+        <w:t>___________________________</w:t>
       </w:r>
       <w:r>
         <w:rPr>
           <w:u w:val="single"/>
         </w:rPr>
-        <w:t>_______________</w:t>
-      </w:r>
-    </w:p>
-    <w:p>
-      <w:pPr>
-        <w:rPr>
-          <w:sz w:val="14"/>
-          <w:u w:val="single"/>
-        </w:rPr>
-      </w:pPr>
-    </w:p>
-    <w:p>
-      <w:pPr>
-        <w:rPr>
-          <w:u w:val="single"/>
-        </w:rPr>
-      </w:pPr>
-      <w:r>
-        <w:rPr>
-          <w:u w:val="single"/>
-        </w:rPr>
-        <w:t>________________________________________________________________________________</w:t>
-      </w:r>
-    </w:p>
-    <w:p>
-      <w:pPr>
-        <w:rPr>
-          <w:sz w:val="14"/>
-          <w:u w:val="single"/>
-        </w:rPr>
-      </w:pPr>
-    </w:p>
-    <w:p>
-      <w:r>
-        <w:rPr>
-          <w:u w:val="single"/>
-        </w:rPr>
-        <w:t>________________________________________________________________________________</w:t>
-      </w:r>
-    </w:p>
-    <w:p>
-      <w:pPr>
-        <w:rPr>
-          <w:sz w:val="18"/>
-        </w:rPr>
-      </w:pPr>
-    </w:p>
-    <w:p>
-      <w:r>
-        <w:t>Студент группы ____</w:t>
-      </w:r>
-      <w:r>
-        <w:rPr>
-          <w:color w:val="000000" w:themeColor="text1"/>
-        </w:rPr>
-        <w:t xml:space="preserve"> </w:t>
-      </w:r>
-      <w:r>
-        <w:rPr>
-          <w:color w:val="000000" w:themeColor="text1"/>
-        </w:rPr>
-        <w:t>ИУ7-52б</w:t>
-      </w:r>
-      <w:r>
-        <w:t xml:space="preserve"> </w:t>
-      </w:r>
-      <w:r>
-        <w:t>___</w:t>
-      </w:r>
-    </w:p>
-    <w:p>
-      <w:pPr>
-        <w:rPr>
-          <w:sz w:val="14"/>
-        </w:rPr>
-      </w:pPr>
-    </w:p>
-    <w:p>
-      <w:r>
-        <w:t>___________________________Пронин Арсений Сергеевич</w:t>
-      </w:r>
-      <w:r>
-        <w:t>________</w:t>
-      </w:r>
-      <w:r>
-        <w:t>____________________</w:t>
+        <w:t>Пронин Арсений Сергеевич</w:t>
+      </w:r>
+      <w:r>
+        <w:t>____________________________</w:t>
       </w:r>
     </w:p>
     <w:p>
@@ -1367,7 +1248,16 @@
         <w:jc w:val="both"/>
       </w:pPr>
       <w:r>
-        <w:t>_____________________________учебная____________________________________________</w:t>
+        <w:t>_____________________________</w:t>
+      </w:r>
+      <w:r>
+        <w:rPr>
+          <w:u w:val="single"/>
+        </w:rPr>
+        <w:t>учебная</w:t>
+      </w:r>
+      <w:r>
+        <w:t>____________________________________________</w:t>
       </w:r>
     </w:p>
     <w:p>
@@ -1375,10 +1265,16 @@
         <w:jc w:val="both"/>
       </w:pPr>
       <w:r>
-        <w:t>Источник тематики (кафедра, предприятие, НИ</w:t>
-      </w:r>
-      <w:r>
-        <w:t>Р) ___НИР______________________________</w:t>
+        <w:t>Источник тематики (кафедра, предприятие, НИР) ___</w:t>
+      </w:r>
+      <w:r>
+        <w:rPr>
+          <w:u w:val="single"/>
+        </w:rPr>
+        <w:t>НИР</w:t>
+      </w:r>
+      <w:r>
+        <w:t>______________________________</w:t>
       </w:r>
     </w:p>
     <w:p>
@@ -1403,10 +1299,7 @@
       </w:r>
       <w:proofErr w:type="gramEnd"/>
       <w:r>
-        <w:t xml:space="preserve">  25% к 11</w:t>
-      </w:r>
-      <w:r>
-        <w:t xml:space="preserve"> </w:t>
+        <w:t xml:space="preserve">  25% к 11 </w:t>
       </w:r>
       <w:proofErr w:type="spellStart"/>
       <w:r>
@@ -1414,13 +1307,7 @@
       </w:r>
       <w:proofErr w:type="spellEnd"/>
       <w:r>
-        <w:t>., 50% к</w:t>
-      </w:r>
-      <w:r>
-        <w:t xml:space="preserve"> 12</w:t>
-      </w:r>
-      <w:r>
-        <w:t xml:space="preserve"> </w:t>
+        <w:t xml:space="preserve">., 50% к 12 </w:t>
       </w:r>
       <w:proofErr w:type="spellStart"/>
       <w:r>
@@ -1428,10 +1315,7 @@
       </w:r>
       <w:proofErr w:type="spellEnd"/>
       <w:r>
-        <w:t>., 75% к 13</w:t>
-      </w:r>
-      <w:r>
-        <w:t xml:space="preserve"> </w:t>
+        <w:t xml:space="preserve">., 75% к 13 </w:t>
       </w:r>
       <w:proofErr w:type="spellStart"/>
       <w:r>
@@ -1462,9 +1346,83 @@
       <w:pPr>
         <w:pStyle w:val="32"/>
         <w:spacing w:line="276" w:lineRule="auto"/>
-      </w:pPr>
-      <w:r>
-        <w:t>Техническое задание ____________________________________________________________</w:t>
+        <w:rPr>
+          <w:b w:val="0"/>
+          <w:i w:val="0"/>
+        </w:rPr>
+      </w:pPr>
+      <w:r>
+        <w:t xml:space="preserve">Техническое задание </w:t>
+      </w:r>
+      <w:r>
+        <w:rPr>
+          <w:b w:val="0"/>
+          <w:i w:val="0"/>
+          <w:u w:val="single"/>
+        </w:rPr>
+        <w:t xml:space="preserve">провести </w:t>
+      </w:r>
+      <w:r>
+        <w:rPr>
+          <w:b w:val="0"/>
+          <w:i w:val="0"/>
+          <w:u w:val="single"/>
+        </w:rPr>
+        <w:t>обзор методов,</w:t>
+      </w:r>
+      <w:r>
+        <w:rPr>
+          <w:b w:val="0"/>
+          <w:i w:val="0"/>
+          <w:u w:val="single"/>
+        </w:rPr>
+        <w:t xml:space="preserve"> применяемых</w:t>
+      </w:r>
+      <w:r>
+        <w:rPr>
+          <w:b w:val="0"/>
+          <w:i w:val="0"/>
+          <w:u w:val="single"/>
+        </w:rPr>
+        <w:t xml:space="preserve"> </w:t>
+      </w:r>
+      <w:r>
+        <w:rPr>
+          <w:b w:val="0"/>
+          <w:i w:val="0"/>
+          <w:u w:val="single"/>
+        </w:rPr>
+        <w:t>при построении</w:t>
+      </w:r>
+      <w:r>
+        <w:rPr>
+          <w:b w:val="0"/>
+          <w:i w:val="0"/>
+          <w:u w:val="single"/>
+        </w:rPr>
+        <w:t xml:space="preserve"> </w:t>
+      </w:r>
+      <w:r>
+        <w:rPr>
+          <w:b w:val="0"/>
+          <w:i w:val="0"/>
+          <w:u w:val="single"/>
+        </w:rPr>
+        <w:t xml:space="preserve">объёмного изображения по стереопаре </w:t>
+      </w:r>
+      <w:r>
+        <w:rPr>
+          <w:b w:val="0"/>
+          <w:i w:val="0"/>
+        </w:rPr>
+        <w:t>____________________</w:t>
+      </w:r>
+      <w:r>
+        <w:rPr>
+          <w:b w:val="0"/>
+          <w:i w:val="0"/>
+        </w:rPr>
+        <w:t>____________________________________</w:t>
       </w:r>
     </w:p>
     <w:p>
@@ -1473,10 +1431,10 @@
         <w:jc w:val="both"/>
       </w:pPr>
       <w:r>
-        <w:t>________________________________________________</w:t>
-      </w:r>
-      <w:r>
-        <w:t>_______________________________</w:t>
+        <w:t>_______________________________________________________________________________</w:t>
+      </w:r>
+      <w:r>
+        <w:t>_</w:t>
       </w:r>
     </w:p>
     <w:p>
@@ -1487,6 +1445,9 @@
       <w:r>
         <w:t>_______________________________________________________________________________</w:t>
       </w:r>
+      <w:r>
+        <w:t>_</w:t>
+      </w:r>
     </w:p>
     <w:p>
       <w:pPr>
@@ -1496,6 +1457,43 @@
       <w:r>
         <w:t>_______________________________________________________________________________</w:t>
       </w:r>
+      <w:r>
+        <w:t>_</w:t>
+      </w:r>
+    </w:p>
+    <w:p>
+      <w:pPr>
+        <w:jc w:val="both"/>
+        <w:rPr>
+          <w:b/>
+          <w:i/>
+        </w:rPr>
+      </w:pPr>
+      <w:r>
+        <w:rPr>
+          <w:b/>
+          <w:i/>
+        </w:rPr>
+        <w:t>Оформление научно-исследовательской работы:</w:t>
+      </w:r>
+    </w:p>
+    <w:p>
+      <w:pPr>
+        <w:jc w:val="both"/>
+        <w:rPr>
+          <w:b/>
+          <w:i/>
+          <w:sz w:val="8"/>
+        </w:rPr>
+      </w:pPr>
+    </w:p>
+    <w:p>
+      <w:pPr>
+        <w:jc w:val="both"/>
+      </w:pPr>
+      <w:r>
+        <w:t>Расчетно-пояснительная записка на 15-25 листах формата А4.</w:t>
+      </w:r>
     </w:p>
     <w:p>
       <w:pPr>
@@ -1503,44 +1501,7 @@
         <w:jc w:val="both"/>
       </w:pPr>
       <w:r>
-        <w:t>________________________________________________________________</w:t>
-      </w:r>
-      <w:r>
-        <w:t>_______________</w:t>
-      </w:r>
-    </w:p>
-    <w:p>
-      <w:pPr>
-        <w:jc w:val="both"/>
-        <w:rPr>
-          <w:b/>
-          <w:i/>
-        </w:rPr>
-      </w:pPr>
-      <w:r>
-        <w:rPr>
-          <w:b/>
-          <w:i/>
-        </w:rPr>
-        <w:t>Оформление научно-исследовательской работы:</w:t>
-      </w:r>
-    </w:p>
-    <w:p>
-      <w:pPr>
-        <w:jc w:val="both"/>
-        <w:rPr>
-          <w:b/>
-          <w:i/>
-          <w:sz w:val="8"/>
-        </w:rPr>
-      </w:pPr>
-    </w:p>
-    <w:p>
-      <w:pPr>
-        <w:jc w:val="both"/>
-      </w:pPr>
-      <w:r>
-        <w:t>Расчетно-пояснительная записка на 15-25 листах формата А4.</w:t>
+        <w:t xml:space="preserve">Перечень графического (иллюстративного) материала (чертежи, плакаты, слайды и т.п.)   </w:t>
       </w:r>
     </w:p>
     <w:p>
@@ -1549,7 +1510,7 @@
         <w:jc w:val="both"/>
       </w:pPr>
       <w:r>
-        <w:t xml:space="preserve">Перечень графического (иллюстративного) материала (чертежи, плакаты, слайды и т.п.)   </w:t>
+        <w:t>Презентация на 8-10 слайдах.</w:t>
       </w:r>
     </w:p>
     <w:p>
@@ -1557,9 +1518,8 @@
         <w:spacing w:line="276" w:lineRule="auto"/>
         <w:jc w:val="both"/>
       </w:pPr>
-      <w:r>
-        <w:t>Презентация на 8-10 слайдах.</w:t>
-      </w:r>
+      <w:bookmarkStart w:id="0" w:name="_GoBack"/>
+      <w:bookmarkEnd w:id="0"/>
     </w:p>
     <w:p>
       <w:pPr>
@@ -1569,116 +1529,82 @@
     </w:p>
     <w:p>
       <w:pPr>
-        <w:spacing w:line="276" w:lineRule="auto"/>
         <w:jc w:val="both"/>
       </w:pPr>
+      <w:r>
+        <w:t xml:space="preserve">Дата выдачи задания </w:t>
+      </w:r>
+      <w:proofErr w:type="gramStart"/>
+      <w:r>
+        <w:t>« _</w:t>
+      </w:r>
+      <w:proofErr w:type="gramEnd"/>
+      <w:r>
+        <w:t>__ » ____________ 20__ г.</w:t>
+      </w:r>
     </w:p>
     <w:p>
       <w:pPr>
         <w:jc w:val="both"/>
       </w:pPr>
-      <w:r>
-        <w:t xml:space="preserve">Дата выдачи </w:t>
-      </w:r>
-      <w:r>
-        <w:t xml:space="preserve">задания </w:t>
+    </w:p>
+    <w:p>
+      <w:r>
+        <w:rPr>
+          <w:b/>
+        </w:rPr>
+        <w:t>Руководитель НИР</w:t>
+      </w:r>
+      <w:r>
+        <w:rPr>
+          <w:b/>
+        </w:rPr>
+        <w:tab/>
+      </w:r>
+      <w:r>
+        <w:rPr>
+          <w:b/>
+        </w:rPr>
+        <w:tab/>
+      </w:r>
+      <w:r>
+        <w:rPr>
+          <w:b/>
+        </w:rPr>
+        <w:tab/>
+      </w:r>
+      <w:r>
+        <w:rPr>
+          <w:b/>
+        </w:rPr>
+        <w:tab/>
+      </w:r>
+      <w:r>
+        <w:tab/>
+      </w:r>
+      <w:r>
+        <w:t>________________</w:t>
       </w:r>
       <w:proofErr w:type="gramStart"/>
       <w:r>
-        <w:t>« _</w:t>
+        <w:t>_  _</w:t>
       </w:r>
       <w:proofErr w:type="gramEnd"/>
       <w:r>
-        <w:t>__ » ____________ 20__ г.</w:t>
-      </w:r>
-    </w:p>
-    <w:p>
-      <w:pPr>
-        <w:jc w:val="both"/>
-      </w:pPr>
-    </w:p>
-    <w:p>
-      <w:r>
-        <w:rPr>
-          <w:b/>
-        </w:rPr>
-        <w:t>Руководитель НИР</w:t>
-      </w:r>
-      <w:r>
-        <w:rPr>
-          <w:b/>
-        </w:rPr>
-        <w:tab/>
-      </w:r>
-      <w:r>
-        <w:rPr>
-          <w:b/>
-        </w:rPr>
-        <w:tab/>
-      </w:r>
-      <w:r>
-        <w:rPr>
-          <w:b/>
-        </w:rPr>
-        <w:tab/>
-      </w:r>
-      <w:r>
-        <w:rPr>
-          <w:b/>
-        </w:rPr>
-        <w:tab/>
-      </w:r>
-      <w:r>
-        <w:tab/>
-      </w:r>
-      <w:r>
-        <w:rPr>
+        <w:t>__</w:t>
+      </w:r>
+      <w:r>
+        <w:rPr>
+          <w:color w:val="000000" w:themeColor="text1"/>
           <w:u w:val="single"/>
         </w:rPr>
-        <w:t>________________</w:t>
-      </w:r>
-      <w:proofErr w:type="gramStart"/>
-      <w:r>
-        <w:rPr>
-          <w:u w:val="single"/>
-        </w:rPr>
-        <w:t>_  _</w:t>
-      </w:r>
-      <w:proofErr w:type="gramEnd"/>
-      <w:r>
-        <w:rPr>
-          <w:u w:val="single"/>
-        </w:rPr>
-        <w:t>__</w:t>
-      </w:r>
-      <w:r>
-        <w:rPr>
-          <w:color w:val="000000" w:themeColor="text1"/>
-          <w:u w:val="single"/>
-        </w:rPr>
-        <w:t xml:space="preserve"> </w:t>
-      </w:r>
-      <w:r>
-        <w:rPr>
-          <w:color w:val="000000" w:themeColor="text1"/>
-          <w:u w:val="single"/>
-        </w:rPr>
         <w:t>А. С. Пронин</w:t>
       </w:r>
       <w:r>
-        <w:rPr>
-          <w:u w:val="single"/>
-        </w:rPr>
-        <w:t xml:space="preserve"> </w:t>
-      </w:r>
-      <w:r>
-        <w:rPr>
-          <w:u w:val="single"/>
-        </w:rPr>
-        <w:t>__</w:t>
-      </w:r>
-      <w:r>
-        <w:t xml:space="preserve"> </w:t>
+        <w:t>___</w:t>
+      </w:r>
+      <w:r>
+        <w:t xml:space="preserve">__ </w:t>
       </w:r>
     </w:p>
     <w:p>
@@ -1774,49 +1700,27 @@
         <w:tab/>
       </w:r>
       <w:r>
-        <w:rPr>
+        <w:t>________________</w:t>
+      </w:r>
+      <w:proofErr w:type="gramStart"/>
+      <w:r>
+        <w:t xml:space="preserve">_  </w:t>
+      </w:r>
+      <w:r>
+        <w:t>_</w:t>
+      </w:r>
+      <w:proofErr w:type="gramEnd"/>
+      <w:r>
+        <w:t>_</w:t>
+      </w:r>
+      <w:r>
+        <w:rPr>
+          <w:color w:val="000000" w:themeColor="text1"/>
           <w:u w:val="single"/>
         </w:rPr>
-        <w:t>________________</w:t>
-      </w:r>
-      <w:proofErr w:type="gramStart"/>
-      <w:r>
-        <w:rPr>
-          <w:u w:val="single"/>
-        </w:rPr>
-        <w:t>_  _</w:t>
-      </w:r>
-      <w:proofErr w:type="gramEnd"/>
-      <w:r>
-        <w:rPr>
-          <w:u w:val="single"/>
-        </w:rPr>
-        <w:t>_</w:t>
-      </w:r>
-      <w:r>
-        <w:rPr>
-          <w:color w:val="000000" w:themeColor="text1"/>
-          <w:u w:val="single"/>
-        </w:rPr>
-        <w:t xml:space="preserve"> </w:t>
-      </w:r>
-      <w:r>
-        <w:rPr>
-          <w:color w:val="000000" w:themeColor="text1"/>
-          <w:u w:val="single"/>
-        </w:rPr>
-        <w:t>М. В. Филиппов</w:t>
-      </w:r>
-      <w:r>
-        <w:rPr>
-          <w:u w:val="single"/>
-        </w:rPr>
-        <w:t xml:space="preserve"> </w:t>
-      </w:r>
-      <w:r>
-        <w:rPr>
-          <w:u w:val="single"/>
-        </w:rPr>
+        <w:t xml:space="preserve"> М. В. Филиппов</w:t>
+      </w:r>
+      <w:r>
         <w:t>___</w:t>
       </w:r>
       <w:r>
@@ -1904,8 +1808,6 @@
         </w:rPr>
         <w:t>: Задание оформляется в двух экземплярах: один выдается студенту, второй хранится на кафедре.</w:t>
       </w:r>
-      <w:bookmarkStart w:id="0" w:name="_GoBack"/>
-      <w:bookmarkEnd w:id="0"/>
     </w:p>
     <w:sectPr>
       <w:pgSz w:w="11906" w:h="16838"/>
@@ -2965,7 +2867,6 @@
     </w:pPr>
     <w:rPr>
       <w:rFonts w:cs="Lucida Sans"/>
-      <w:lang/>
     </w:rPr>
   </w:style>
   <w:style w:type="paragraph" w:customStyle="1" w:styleId="1">

</xml_diff>

<commit_message>
changed NIR format and latex files
</commit_message>
<xml_diff>
--- a/НИР/iu7_nir_3k.docx
+++ b/НИР/iu7_nir_3k.docx
@@ -1368,7 +1368,7 @@
           <w:i w:val="0"/>
           <w:u w:val="single"/>
         </w:rPr>
-        <w:t>обзор методов,</w:t>
+        <w:t xml:space="preserve">обзор методов, применяемых </w:t>
       </w:r>
       <w:r>
         <w:rPr>
@@ -1376,7 +1376,7 @@
           <w:i w:val="0"/>
           <w:u w:val="single"/>
         </w:rPr>
-        <w:t xml:space="preserve"> применяемых</w:t>
+        <w:t>при построении</w:t>
       </w:r>
       <w:r>
         <w:rPr>
@@ -1392,7 +1392,7 @@
           <w:i w:val="0"/>
           <w:u w:val="single"/>
         </w:rPr>
-        <w:t>при построении</w:t>
+        <w:t>объёмного изображения по стереопаре</w:t>
       </w:r>
       <w:r>
         <w:rPr>
@@ -1400,7 +1400,7 @@
           <w:i w:val="0"/>
           <w:u w:val="single"/>
         </w:rPr>
-        <w:t xml:space="preserve"> </w:t>
+        <w:t xml:space="preserve">, </w:t>
       </w:r>
       <w:r>
         <w:rPr>
@@ -1408,21 +1408,24 @@
           <w:i w:val="0"/>
           <w:u w:val="single"/>
         </w:rPr>
-        <w:t xml:space="preserve">объёмного изображения по стереопаре </w:t>
-      </w:r>
+        <w:t xml:space="preserve">выделить критерии для их оценки, провести сравнение проанализированных методов и выбрать наиболее предпочтительный  </w:t>
+      </w:r>
+      <w:bookmarkStart w:id="0" w:name="_GoBack"/>
+      <w:bookmarkEnd w:id="0"/>
       <w:r>
         <w:rPr>
           <w:b w:val="0"/>
           <w:i w:val="0"/>
-        </w:rPr>
-        <w:t>____________________</w:t>
+          <w:u w:val="single"/>
+        </w:rPr>
+        <w:t xml:space="preserve"> </w:t>
       </w:r>
       <w:r>
         <w:rPr>
           <w:b w:val="0"/>
           <w:i w:val="0"/>
         </w:rPr>
-        <w:t>____________________________________</w:t>
+        <w:t>___________________</w:t>
       </w:r>
     </w:p>
     <w:p>
@@ -1451,48 +1454,45 @@
     </w:p>
     <w:p>
       <w:pPr>
+        <w:jc w:val="both"/>
+        <w:rPr>
+          <w:b/>
+          <w:i/>
+        </w:rPr>
+      </w:pPr>
+      <w:r>
+        <w:rPr>
+          <w:b/>
+          <w:i/>
+        </w:rPr>
+        <w:t>Оформление научно-исследовательской работы:</w:t>
+      </w:r>
+    </w:p>
+    <w:p>
+      <w:pPr>
+        <w:jc w:val="both"/>
+        <w:rPr>
+          <w:b/>
+          <w:i/>
+          <w:sz w:val="8"/>
+        </w:rPr>
+      </w:pPr>
+    </w:p>
+    <w:p>
+      <w:pPr>
+        <w:jc w:val="both"/>
+      </w:pPr>
+      <w:r>
+        <w:t>Расчетно-пояснительная записка на 15-25 листах формата А4.</w:t>
+      </w:r>
+    </w:p>
+    <w:p>
+      <w:pPr>
         <w:spacing w:line="276" w:lineRule="auto"/>
         <w:jc w:val="both"/>
       </w:pPr>
       <w:r>
-        <w:t>_______________________________________________________________________________</w:t>
-      </w:r>
-      <w:r>
-        <w:t>_</w:t>
-      </w:r>
-    </w:p>
-    <w:p>
-      <w:pPr>
-        <w:jc w:val="both"/>
-        <w:rPr>
-          <w:b/>
-          <w:i/>
-        </w:rPr>
-      </w:pPr>
-      <w:r>
-        <w:rPr>
-          <w:b/>
-          <w:i/>
-        </w:rPr>
-        <w:t>Оформление научно-исследовательской работы:</w:t>
-      </w:r>
-    </w:p>
-    <w:p>
-      <w:pPr>
-        <w:jc w:val="both"/>
-        <w:rPr>
-          <w:b/>
-          <w:i/>
-          <w:sz w:val="8"/>
-        </w:rPr>
-      </w:pPr>
-    </w:p>
-    <w:p>
-      <w:pPr>
-        <w:jc w:val="both"/>
-      </w:pPr>
-      <w:r>
-        <w:t>Расчетно-пояснительная записка на 15-25 листах формата А4.</w:t>
+        <w:t xml:space="preserve">Перечень графического (иллюстративного) материала (чертежи, плакаты, слайды и т.п.)   </w:t>
       </w:r>
     </w:p>
     <w:p>
@@ -1501,7 +1501,7 @@
         <w:jc w:val="both"/>
       </w:pPr>
       <w:r>
-        <w:t xml:space="preserve">Перечень графического (иллюстративного) материала (чертежи, плакаты, слайды и т.п.)   </w:t>
+        <w:t>Презентация на 8-10 слайдах.</w:t>
       </w:r>
     </w:p>
     <w:p>
@@ -1509,17 +1509,6 @@
         <w:spacing w:line="276" w:lineRule="auto"/>
         <w:jc w:val="both"/>
       </w:pPr>
-      <w:r>
-        <w:t>Презентация на 8-10 слайдах.</w:t>
-      </w:r>
-    </w:p>
-    <w:p>
-      <w:pPr>
-        <w:spacing w:line="276" w:lineRule="auto"/>
-        <w:jc w:val="both"/>
-      </w:pPr>
-      <w:bookmarkStart w:id="0" w:name="_GoBack"/>
-      <w:bookmarkEnd w:id="0"/>
     </w:p>
     <w:p>
       <w:pPr>

</xml_diff>